<commit_message>
WIP doc de projet et maquettes
</commit_message>
<xml_diff>
--- a/docs/doc de projet/Documentation de projet.docx
+++ b/docs/doc de projet/Documentation de projet.docx
@@ -1,6 +1,6 @@
 
 <file path=word/document.xml><?xml version="1.0" encoding="utf-8"?>
-<w:document xmlns:wpc="http://schemas.microsoft.com/office/word/2010/wordprocessingCanvas" xmlns:cx="http://schemas.microsoft.com/office/drawing/2014/chartex" xmlns:cx1="http://schemas.microsoft.com/office/drawing/2015/9/8/chartex" xmlns:cx2="http://schemas.microsoft.com/office/drawing/2015/10/21/chartex" xmlns:cx3="http://schemas.microsoft.com/office/drawing/2016/5/9/chartex" xmlns:cx4="http://schemas.microsoft.com/office/drawing/2016/5/10/chartex" xmlns:cx5="http://schemas.microsoft.com/office/drawing/2016/5/11/chartex" xmlns:cx6="http://schemas.microsoft.com/office/drawing/2016/5/12/chartex" xmlns:cx7="http://schemas.microsoft.com/office/drawing/2016/5/13/chartex" xmlns:cx8="http://schemas.microsoft.com/office/drawing/2016/5/14/chartex" xmlns:mc="http://schemas.openxmlformats.org/markup-compatibility/2006" xmlns:aink="http://schemas.microsoft.com/office/drawing/2016/ink" xmlns:am3d="http://schemas.microsoft.com/office/drawing/2017/model3d" xmlns:o="urn:schemas-microsoft-com:office:office" xmlns:r="http://schemas.openxmlformats.org/officeDocument/2006/relationships" xmlns:m="http://schemas.openxmlformats.org/officeDocument/2006/math" xmlns:v="urn:schemas-microsoft-com:vml" xmlns:wp14="http://schemas.microsoft.com/office/word/2010/wordprocessingDrawing" xmlns:wp="http://schemas.openxmlformats.org/drawingml/2006/wordprocessingDrawing" xmlns:w10="urn:schemas-microsoft-com:office:word" xmlns:w="http://schemas.openxmlformats.org/wordprocessingml/2006/main" xmlns:w14="http://schemas.microsoft.com/office/word/2010/wordml" xmlns:w15="http://schemas.microsoft.com/office/word/2012/wordml" xmlns:w16cid="http://schemas.microsoft.com/office/word/2016/wordml/cid" xmlns:w16se="http://schemas.microsoft.com/office/word/2015/wordml/symex" xmlns:wpg="http://schemas.microsoft.com/office/word/2010/wordprocessingGroup" xmlns:wpi="http://schemas.microsoft.com/office/word/2010/wordprocessingInk" xmlns:wne="http://schemas.microsoft.com/office/word/2006/wordml" xmlns:wps="http://schemas.microsoft.com/office/word/2010/wordprocessingShape" mc:Ignorable="w14 w15 w16se w16cid wp14">
+<w:document xmlns:wpc="http://schemas.microsoft.com/office/word/2010/wordprocessingCanvas" xmlns:cx="http://schemas.microsoft.com/office/drawing/2014/chartex" xmlns:cx1="http://schemas.microsoft.com/office/drawing/2015/9/8/chartex" xmlns:mc="http://schemas.openxmlformats.org/markup-compatibility/2006" xmlns:o="urn:schemas-microsoft-com:office:office" xmlns:r="http://schemas.openxmlformats.org/officeDocument/2006/relationships" xmlns:m="http://schemas.openxmlformats.org/officeDocument/2006/math" xmlns:v="urn:schemas-microsoft-com:vml" xmlns:wp14="http://schemas.microsoft.com/office/word/2010/wordprocessingDrawing" xmlns:wp="http://schemas.openxmlformats.org/drawingml/2006/wordprocessingDrawing" xmlns:w10="urn:schemas-microsoft-com:office:word" xmlns:w="http://schemas.openxmlformats.org/wordprocessingml/2006/main" xmlns:w14="http://schemas.microsoft.com/office/word/2010/wordml" xmlns:w15="http://schemas.microsoft.com/office/word/2012/wordml" xmlns:w16se="http://schemas.microsoft.com/office/word/2015/wordml/symex" xmlns:wpg="http://schemas.microsoft.com/office/word/2010/wordprocessingGroup" xmlns:wpi="http://schemas.microsoft.com/office/word/2010/wordprocessingInk" xmlns:wne="http://schemas.microsoft.com/office/word/2006/wordml" xmlns:wps="http://schemas.microsoft.com/office/word/2010/wordprocessingShape" mc:Ignorable="w14 w15 w16se wp14">
   <w:body>
     <w:p>
       <w:pPr>
@@ -336,6 +336,11 @@
             <w:r>
               <w:t>Le tableau change de design.</w:t>
             </w:r>
+            <w:r>
+              <w:t xml:space="preserve"> Le contour s’affiche en vert.</w:t>
+            </w:r>
+            <w:bookmarkStart w:id="0" w:name="_GoBack"/>
+            <w:bookmarkEnd w:id="0"/>
           </w:p>
         </w:tc>
       </w:tr>
@@ -397,16 +402,8 @@
               <w:rPr>
                 <w:b w:val="0"/>
               </w:rPr>
-              <w:t xml:space="preserve">On tape le prénom de la personne, puis </w:t>
-            </w:r>
-            <w:proofErr w:type="spellStart"/>
-            <w:r>
-              <w:rPr>
-                <w:b w:val="0"/>
-              </w:rPr>
-              <w:t>Tab.</w:t>
-            </w:r>
-            <w:proofErr w:type="spellEnd"/>
+              <w:t>On tape le prénom de la personne, puis Tab.</w:t>
+            </w:r>
           </w:p>
         </w:tc>
         <w:tc>
@@ -544,16 +541,8 @@
               <w:rPr>
                 <w:b w:val="0"/>
               </w:rPr>
-              <w:t xml:space="preserve">On tape -17 dans le champ âge. On tape </w:t>
-            </w:r>
-            <w:proofErr w:type="spellStart"/>
-            <w:r>
-              <w:rPr>
-                <w:b w:val="0"/>
-              </w:rPr>
-              <w:t>Tab.</w:t>
-            </w:r>
-            <w:proofErr w:type="spellEnd"/>
+              <w:t>On tape -17 dans le champ âge. On tape Tab.</w:t>
+            </w:r>
           </w:p>
         </w:tc>
         <w:tc>
@@ -611,16 +600,8 @@
               <w:rPr>
                 <w:b w:val="0"/>
               </w:rPr>
-              <w:t xml:space="preserve">On tape à la place 150. On tape </w:t>
-            </w:r>
-            <w:proofErr w:type="spellStart"/>
-            <w:r>
-              <w:rPr>
-                <w:b w:val="0"/>
-              </w:rPr>
-              <w:t>Tab.</w:t>
-            </w:r>
-            <w:proofErr w:type="spellEnd"/>
+              <w:t>On tape à la place 150. On tape Tab.</w:t>
+            </w:r>
           </w:p>
         </w:tc>
         <w:tc>
@@ -690,16 +671,8 @@
               <w:rPr>
                 <w:b w:val="0"/>
               </w:rPr>
-              <w:t xml:space="preserve">On tape à la place 18. On tape </w:t>
-            </w:r>
-            <w:proofErr w:type="spellStart"/>
-            <w:r>
-              <w:rPr>
-                <w:b w:val="0"/>
-              </w:rPr>
-              <w:t>Tab.</w:t>
-            </w:r>
-            <w:proofErr w:type="spellEnd"/>
+              <w:t>On tape à la place 18. On tape Tab.</w:t>
+            </w:r>
           </w:p>
         </w:tc>
         <w:tc>
@@ -729,10 +702,7 @@
               <w:t>La cellule redevient blanche et le curseur se retrouve sur une nouvelle ligne vide dessous.</w:t>
             </w:r>
             <w:r>
-              <w:t xml:space="preserve"> </w:t>
-            </w:r>
-            <w:r>
-              <w:t>Le message d’erreur se met à jour.</w:t>
+              <w:t xml:space="preserve"> Le message d’erreur se met à jour.</w:t>
             </w:r>
           </w:p>
         </w:tc>
@@ -953,8 +923,6 @@
     </w:tbl>
     <w:p/>
     <w:p/>
-    <w:p/>
-    <w:p/>
     <w:tbl>
       <w:tblPr>
         <w:tblStyle w:val="TableauGrille1Clair"/>
@@ -1219,12 +1187,12 @@
         </w:trPr>
         <w:tc>
           <w:tcPr>
+            <w:cnfStyle w:val="001000000000" w:firstRow="0" w:lastRow="0" w:firstColumn="1" w:lastColumn="0" w:oddVBand="0" w:evenVBand="0" w:oddHBand="0" w:evenHBand="0" w:firstRowFirstColumn="0" w:firstRowLastColumn="0" w:lastRowFirstColumn="0" w:lastRowLastColumn="0"/>
             <w:tcW w:w="2979" w:type="dxa"/>
             <w:vAlign w:val="center"/>
           </w:tcPr>
           <w:p>
             <w:pPr>
-              <w:cnfStyle w:val="001000000000" w:firstRow="0" w:lastRow="0" w:firstColumn="1" w:lastColumn="0" w:oddVBand="0" w:evenVBand="0" w:oddHBand="0" w:evenHBand="0" w:firstRowFirstColumn="0" w:firstRowLastColumn="0" w:lastRowFirstColumn="0" w:lastRowLastColumn="0"/>
               <w:rPr>
                 <w:b w:val="0"/>
               </w:rPr>
@@ -1245,7 +1213,19 @@
               <w:rPr>
                 <w:b w:val="0"/>
               </w:rPr>
-              <w:t xml:space="preserve"> sur les 3 </w:t>
+              <w:t xml:space="preserve"> sur </w:t>
+            </w:r>
+            <w:r>
+              <w:rPr>
+                <w:b w:val="0"/>
+              </w:rPr>
+              <w:t>la coche des</w:t>
+            </w:r>
+            <w:r>
+              <w:rPr>
+                <w:b w:val="0"/>
+              </w:rPr>
+              <w:t xml:space="preserve"> 3 </w:t>
             </w:r>
             <w:r>
               <w:rPr>
@@ -1266,7 +1246,11 @@
             <w:tcW w:w="2403" w:type="dxa"/>
             <w:vAlign w:val="center"/>
           </w:tcPr>
-          <w:p/>
+          <w:p>
+            <w:pPr>
+              <w:cnfStyle w:val="000000000000" w:firstRow="0" w:lastRow="0" w:firstColumn="0" w:lastColumn="0" w:oddVBand="0" w:evenVBand="0" w:oddHBand="0" w:evenHBand="0" w:firstRowFirstColumn="0" w:firstRowLastColumn="0" w:lastRowFirstColumn="0" w:lastRowLastColumn="0"/>
+            </w:pPr>
+          </w:p>
         </w:tc>
         <w:tc>
           <w:tcPr>
@@ -1274,11 +1258,24 @@
             <w:vAlign w:val="center"/>
           </w:tcPr>
           <w:p>
+            <w:pPr>
+              <w:cnfStyle w:val="000000000000" w:firstRow="0" w:lastRow="0" w:firstColumn="0" w:lastColumn="0" w:oddVBand="0" w:evenVBand="0" w:oddHBand="0" w:evenHBand="0" w:firstRowFirstColumn="0" w:firstRowLastColumn="0" w:lastRowFirstColumn="0" w:lastRowLastColumn="0"/>
+            </w:pPr>
             <w:r>
               <w:t>Les cases sont maintenant cochées.</w:t>
             </w:r>
-            <w:bookmarkStart w:id="0" w:name="_GoBack"/>
-            <w:bookmarkEnd w:id="0"/>
+            <w:r>
+              <w:t xml:space="preserve"> Les boutons grisés</w:t>
+            </w:r>
+            <w:r>
+              <w:t xml:space="preserve"> </w:t>
+            </w:r>
+            <w:r>
+              <w:t>(</w:t>
+            </w:r>
+            <w:r>
+              <w:t>en bas se dégrisent.</w:t>
+            </w:r>
           </w:p>
         </w:tc>
       </w:tr>
@@ -1418,7 +1415,7 @@
 </file>
 
 <file path=word/numbering.xml><?xml version="1.0" encoding="utf-8"?>
-<w:numbering xmlns:wpc="http://schemas.microsoft.com/office/word/2010/wordprocessingCanvas" xmlns:cx="http://schemas.microsoft.com/office/drawing/2014/chartex" xmlns:cx1="http://schemas.microsoft.com/office/drawing/2015/9/8/chartex" xmlns:cx2="http://schemas.microsoft.com/office/drawing/2015/10/21/chartex" xmlns:cx3="http://schemas.microsoft.com/office/drawing/2016/5/9/chartex" xmlns:cx4="http://schemas.microsoft.com/office/drawing/2016/5/10/chartex" xmlns:cx5="http://schemas.microsoft.com/office/drawing/2016/5/11/chartex" xmlns:cx6="http://schemas.microsoft.com/office/drawing/2016/5/12/chartex" xmlns:cx7="http://schemas.microsoft.com/office/drawing/2016/5/13/chartex" xmlns:cx8="http://schemas.microsoft.com/office/drawing/2016/5/14/chartex" xmlns:mc="http://schemas.openxmlformats.org/markup-compatibility/2006" xmlns:aink="http://schemas.microsoft.com/office/drawing/2016/ink" xmlns:am3d="http://schemas.microsoft.com/office/drawing/2017/model3d" xmlns:o="urn:schemas-microsoft-com:office:office" xmlns:r="http://schemas.openxmlformats.org/officeDocument/2006/relationships" xmlns:m="http://schemas.openxmlformats.org/officeDocument/2006/math" xmlns:v="urn:schemas-microsoft-com:vml" xmlns:wp14="http://schemas.microsoft.com/office/word/2010/wordprocessingDrawing" xmlns:wp="http://schemas.openxmlformats.org/drawingml/2006/wordprocessingDrawing" xmlns:w10="urn:schemas-microsoft-com:office:word" xmlns:w="http://schemas.openxmlformats.org/wordprocessingml/2006/main" xmlns:w14="http://schemas.microsoft.com/office/word/2010/wordml" xmlns:w15="http://schemas.microsoft.com/office/word/2012/wordml" xmlns:w16cid="http://schemas.microsoft.com/office/word/2016/wordml/cid" xmlns:w16se="http://schemas.microsoft.com/office/word/2015/wordml/symex" xmlns:wpg="http://schemas.microsoft.com/office/word/2010/wordprocessingGroup" xmlns:wpi="http://schemas.microsoft.com/office/word/2010/wordprocessingInk" xmlns:wne="http://schemas.microsoft.com/office/word/2006/wordml" xmlns:wps="http://schemas.microsoft.com/office/word/2010/wordprocessingShape" mc:Ignorable="w14 w15 w16se w16cid wp14">
+<w:numbering xmlns:wpc="http://schemas.microsoft.com/office/word/2010/wordprocessingCanvas" xmlns:cx="http://schemas.microsoft.com/office/drawing/2014/chartex" xmlns:cx1="http://schemas.microsoft.com/office/drawing/2015/9/8/chartex" xmlns:mc="http://schemas.openxmlformats.org/markup-compatibility/2006" xmlns:o="urn:schemas-microsoft-com:office:office" xmlns:r="http://schemas.openxmlformats.org/officeDocument/2006/relationships" xmlns:m="http://schemas.openxmlformats.org/officeDocument/2006/math" xmlns:v="urn:schemas-microsoft-com:vml" xmlns:wp14="http://schemas.microsoft.com/office/word/2010/wordprocessingDrawing" xmlns:wp="http://schemas.openxmlformats.org/drawingml/2006/wordprocessingDrawing" xmlns:w10="urn:schemas-microsoft-com:office:word" xmlns:w="http://schemas.openxmlformats.org/wordprocessingml/2006/main" xmlns:w14="http://schemas.microsoft.com/office/word/2010/wordml" xmlns:w15="http://schemas.microsoft.com/office/word/2012/wordml" xmlns:w16se="http://schemas.microsoft.com/office/word/2015/wordml/symex" xmlns:wpg="http://schemas.microsoft.com/office/word/2010/wordprocessingGroup" xmlns:wpi="http://schemas.microsoft.com/office/word/2010/wordprocessingInk" xmlns:wne="http://schemas.microsoft.com/office/word/2006/wordml" xmlns:wps="http://schemas.microsoft.com/office/word/2010/wordprocessingShape" mc:Ignorable="w14 w15 w16se wp14">
   <w:abstractNum w:abstractNumId="0" w15:restartNumberingAfterBreak="0">
     <w:nsid w:val="20660EC3"/>
     <w:multiLevelType w:val="multilevel"/>
@@ -1610,7 +1607,7 @@
 </file>
 
 <file path=word/styles.xml><?xml version="1.0" encoding="utf-8"?>
-<w:styles xmlns:mc="http://schemas.openxmlformats.org/markup-compatibility/2006" xmlns:r="http://schemas.openxmlformats.org/officeDocument/2006/relationships" xmlns:w="http://schemas.openxmlformats.org/wordprocessingml/2006/main" xmlns:w14="http://schemas.microsoft.com/office/word/2010/wordml" xmlns:w15="http://schemas.microsoft.com/office/word/2012/wordml" xmlns:w16cid="http://schemas.microsoft.com/office/word/2016/wordml/cid" xmlns:w16se="http://schemas.microsoft.com/office/word/2015/wordml/symex" mc:Ignorable="w14 w15 w16se w16cid">
+<w:styles xmlns:mc="http://schemas.openxmlformats.org/markup-compatibility/2006" xmlns:r="http://schemas.openxmlformats.org/officeDocument/2006/relationships" xmlns:w="http://schemas.openxmlformats.org/wordprocessingml/2006/main" xmlns:w14="http://schemas.microsoft.com/office/word/2010/wordml" xmlns:w15="http://schemas.microsoft.com/office/word/2012/wordml" xmlns:w16se="http://schemas.microsoft.com/office/word/2015/wordml/symex" mc:Ignorable="w14 w15 w16se">
   <w:docDefaults>
     <w:rPrDefault>
       <w:rPr>
@@ -1626,7 +1623,7 @@
       </w:pPr>
     </w:pPrDefault>
   </w:docDefaults>
-  <w:latentStyles w:defLockedState="0" w:defUIPriority="99" w:defSemiHidden="0" w:defUnhideWhenUsed="0" w:defQFormat="0" w:count="377">
+  <w:latentStyles w:defLockedState="0" w:defUIPriority="99" w:defSemiHidden="0" w:defUnhideWhenUsed="0" w:defQFormat="0" w:count="371">
     <w:lsdException w:name="Normal" w:uiPriority="0" w:qFormat="1"/>
     <w:lsdException w:name="heading 1" w:uiPriority="9" w:qFormat="1"/>
     <w:lsdException w:name="heading 2" w:semiHidden="1" w:uiPriority="9" w:unhideWhenUsed="1" w:qFormat="1"/>
@@ -1774,8 +1771,11 @@
     <w:lsdException w:name="Table 3D effects 3" w:semiHidden="1" w:unhideWhenUsed="1"/>
     <w:lsdException w:name="Table Contemporary" w:semiHidden="1" w:unhideWhenUsed="1"/>
     <w:lsdException w:name="Table Elegant" w:semiHidden="1" w:unhideWhenUsed="1"/>
+    <w:lsdException w:name="Table Professional" w:semiHidden="1" w:unhideWhenUsed="1"/>
     <w:lsdException w:name="Table Subtle 1" w:semiHidden="1" w:unhideWhenUsed="1"/>
     <w:lsdException w:name="Table Subtle 2" w:semiHidden="1" w:unhideWhenUsed="1"/>
+    <w:lsdException w:name="Table Web 1" w:semiHidden="1" w:unhideWhenUsed="1"/>
+    <w:lsdException w:name="Table Web 2" w:semiHidden="1" w:unhideWhenUsed="1"/>
     <w:lsdException w:name="Table Web 3" w:semiHidden="1" w:unhideWhenUsed="1"/>
     <w:lsdException w:name="Balloon Text" w:semiHidden="1" w:unhideWhenUsed="1"/>
     <w:lsdException w:name="Table Grid" w:uiPriority="39"/>
@@ -1995,12 +1995,6 @@
     <w:lsdException w:name="List Table 5 Dark Accent 6" w:uiPriority="50"/>
     <w:lsdException w:name="List Table 6 Colorful Accent 6" w:uiPriority="51"/>
     <w:lsdException w:name="List Table 7 Colorful Accent 6" w:uiPriority="52"/>
-    <w:lsdException w:name="Mention" w:semiHidden="1" w:unhideWhenUsed="1"/>
-    <w:lsdException w:name="Smart Hyperlink" w:semiHidden="1" w:unhideWhenUsed="1"/>
-    <w:lsdException w:name="Hashtag" w:semiHidden="1" w:unhideWhenUsed="1"/>
-    <w:lsdException w:name="Unresolved Mention" w:semiHidden="1" w:unhideWhenUsed="1"/>
-    <w:lsdException w:name="Smart Link" w:semiHidden="1" w:unhideWhenUsed="1"/>
-    <w:lsdException w:name="Smart Link Error" w:semiHidden="1" w:unhideWhenUsed="1"/>
   </w:latentStyles>
   <w:style w:type="paragraph" w:default="1" w:styleId="Normal">
     <w:name w:val="Normal"/>

</xml_diff>

<commit_message>
Wip documentation et avancement maquette 1
</commit_message>
<xml_diff>
--- a/docs/doc de projet/Documentation de projet.docx
+++ b/docs/doc de projet/Documentation de projet.docx
@@ -1,6 +1,6 @@
 
 <file path=word/document.xml><?xml version="1.0" encoding="utf-8"?>
-<w:document xmlns:wpc="http://schemas.microsoft.com/office/word/2010/wordprocessingCanvas" xmlns:cx="http://schemas.microsoft.com/office/drawing/2014/chartex" xmlns:cx1="http://schemas.microsoft.com/office/drawing/2015/9/8/chartex" xmlns:mc="http://schemas.openxmlformats.org/markup-compatibility/2006" xmlns:o="urn:schemas-microsoft-com:office:office" xmlns:r="http://schemas.openxmlformats.org/officeDocument/2006/relationships" xmlns:m="http://schemas.openxmlformats.org/officeDocument/2006/math" xmlns:v="urn:schemas-microsoft-com:vml" xmlns:wp14="http://schemas.microsoft.com/office/word/2010/wordprocessingDrawing" xmlns:wp="http://schemas.openxmlformats.org/drawingml/2006/wordprocessingDrawing" xmlns:w10="urn:schemas-microsoft-com:office:word" xmlns:w="http://schemas.openxmlformats.org/wordprocessingml/2006/main" xmlns:w14="http://schemas.microsoft.com/office/word/2010/wordml" xmlns:w15="http://schemas.microsoft.com/office/word/2012/wordml" xmlns:w16se="http://schemas.microsoft.com/office/word/2015/wordml/symex" xmlns:wpg="http://schemas.microsoft.com/office/word/2010/wordprocessingGroup" xmlns:wpi="http://schemas.microsoft.com/office/word/2010/wordprocessingInk" xmlns:wne="http://schemas.microsoft.com/office/word/2006/wordml" xmlns:wps="http://schemas.microsoft.com/office/word/2010/wordprocessingShape" mc:Ignorable="w14 w15 w16se wp14">
+<w:document xmlns:wpc="http://schemas.microsoft.com/office/word/2010/wordprocessingCanvas" xmlns:cx="http://schemas.microsoft.com/office/drawing/2014/chartex" xmlns:cx1="http://schemas.microsoft.com/office/drawing/2015/9/8/chartex" xmlns:cx2="http://schemas.microsoft.com/office/drawing/2015/10/21/chartex" xmlns:cx3="http://schemas.microsoft.com/office/drawing/2016/5/9/chartex" xmlns:cx4="http://schemas.microsoft.com/office/drawing/2016/5/10/chartex" xmlns:cx5="http://schemas.microsoft.com/office/drawing/2016/5/11/chartex" xmlns:cx6="http://schemas.microsoft.com/office/drawing/2016/5/12/chartex" xmlns:cx7="http://schemas.microsoft.com/office/drawing/2016/5/13/chartex" xmlns:cx8="http://schemas.microsoft.com/office/drawing/2016/5/14/chartex" xmlns:mc="http://schemas.openxmlformats.org/markup-compatibility/2006" xmlns:aink="http://schemas.microsoft.com/office/drawing/2016/ink" xmlns:am3d="http://schemas.microsoft.com/office/drawing/2017/model3d" xmlns:o="urn:schemas-microsoft-com:office:office" xmlns:r="http://schemas.openxmlformats.org/officeDocument/2006/relationships" xmlns:m="http://schemas.openxmlformats.org/officeDocument/2006/math" xmlns:v="urn:schemas-microsoft-com:vml" xmlns:wp14="http://schemas.microsoft.com/office/word/2010/wordprocessingDrawing" xmlns:wp="http://schemas.openxmlformats.org/drawingml/2006/wordprocessingDrawing" xmlns:w10="urn:schemas-microsoft-com:office:word" xmlns:w="http://schemas.openxmlformats.org/wordprocessingml/2006/main" xmlns:w14="http://schemas.microsoft.com/office/word/2010/wordml" xmlns:w15="http://schemas.microsoft.com/office/word/2012/wordml" xmlns:w16cid="http://schemas.microsoft.com/office/word/2016/wordml/cid" xmlns:w16se="http://schemas.microsoft.com/office/word/2015/wordml/symex" xmlns:wpg="http://schemas.microsoft.com/office/word/2010/wordprocessingGroup" xmlns:wpi="http://schemas.microsoft.com/office/word/2010/wordprocessingInk" xmlns:wne="http://schemas.microsoft.com/office/word/2006/wordml" xmlns:wps="http://schemas.microsoft.com/office/word/2010/wordprocessingShape" mc:Ignorable="w14 w15 w16se w16cid wp14">
   <w:body>
     <w:p>
       <w:pPr>
@@ -10,7 +10,13 @@
         <w:t>Ajo</w:t>
       </w:r>
       <w:r>
-        <w:t xml:space="preserve">uter </w:t>
+        <w:t>uter</w:t>
+      </w:r>
+      <w:r>
+        <w:t>, modifier et supprimer</w:t>
+      </w:r>
+      <w:r>
+        <w:t xml:space="preserve"> </w:t>
       </w:r>
       <w:r>
         <w:t>des</w:t>
@@ -118,7 +124,7 @@
           </w:tcPr>
           <w:p>
             <w:r>
-              <w:t>Ajouter des participants</w:t>
+              <w:t>Ajouter, modifier et supprimer des participants</w:t>
             </w:r>
           </w:p>
         </w:tc>
@@ -251,6 +257,9 @@
             <w:r>
               <w:t>L’édition n’est pas activée (par défaut).</w:t>
             </w:r>
+            <w:r>
+              <w:t xml:space="preserve"> Le tableau est donc en lecture seule.</w:t>
+            </w:r>
           </w:p>
         </w:tc>
         <w:tc>
@@ -339,8 +348,6 @@
             <w:r>
               <w:t xml:space="preserve"> Le contour s’affiche en vert.</w:t>
             </w:r>
-            <w:bookmarkStart w:id="0" w:name="_GoBack"/>
-            <w:bookmarkEnd w:id="0"/>
           </w:p>
         </w:tc>
       </w:tr>
@@ -790,7 +797,7 @@
         <w:pStyle w:val="Titre4"/>
       </w:pPr>
       <w:r>
-        <w:t>Effectuer des actions en lien avec les participants</w:t>
+        <w:t>Envoyer un mail à une partie des participants</w:t>
       </w:r>
     </w:p>
     <w:p/>
@@ -828,7 +835,15 @@
           </w:tcPr>
           <w:p>
             <w:r>
-              <w:t>1.1 Ajouter des participants</w:t>
+              <w:t>1.</w:t>
+            </w:r>
+            <w:r>
+              <w:t>2</w:t>
+            </w:r>
+            <w:bookmarkStart w:id="0" w:name="_GoBack"/>
+            <w:bookmarkEnd w:id="0"/>
+            <w:r>
+              <w:t xml:space="preserve"> Ajouter des participants</w:t>
             </w:r>
           </w:p>
         </w:tc>
@@ -886,7 +901,7 @@
           </w:tcPr>
           <w:p>
             <w:r>
-              <w:t>Effectuer des actions en lien avec les participants</w:t>
+              <w:t>Envoyer un mail à une partie des participants</w:t>
             </w:r>
           </w:p>
         </w:tc>
@@ -1102,12 +1117,6 @@
                 <w:bCs/>
               </w:rPr>
             </w:pPr>
-            <w:r>
-              <w:rPr>
-                <w:bCs/>
-              </w:rPr>
-              <w:t>WIP ici</w:t>
-            </w:r>
           </w:p>
         </w:tc>
         <w:tc>
@@ -1265,16 +1274,16 @@
               <w:t>Les cases sont maintenant cochées.</w:t>
             </w:r>
             <w:r>
-              <w:t xml:space="preserve"> Les boutons grisés</w:t>
-            </w:r>
-            <w:r>
               <w:t xml:space="preserve"> </w:t>
             </w:r>
             <w:r>
-              <w:t>(</w:t>
-            </w:r>
-            <w:r>
-              <w:t>en bas se dégrisent.</w:t>
+              <w:t>Le bouton « Envoyer un email à la sélection »</w:t>
+            </w:r>
+            <w:r>
+              <w:t xml:space="preserve"> se dégrise.</w:t>
+            </w:r>
+            <w:r>
+              <w:t xml:space="preserve"> </w:t>
             </w:r>
           </w:p>
         </w:tc>
@@ -1293,8 +1302,37 @@
             <w:pPr>
               <w:rPr>
                 <w:b w:val="0"/>
-              </w:rPr>
-            </w:pPr>
+                <w:bCs w:val="0"/>
+              </w:rPr>
+            </w:pPr>
+            <w:r>
+              <w:rPr>
+                <w:b w:val="0"/>
+                <w:bCs w:val="0"/>
+              </w:rPr>
+              <w:t xml:space="preserve">On veut </w:t>
+            </w:r>
+            <w:r>
+              <w:rPr>
+                <w:b w:val="0"/>
+                <w:bCs w:val="0"/>
+              </w:rPr>
+              <w:t>en fait</w:t>
+            </w:r>
+            <w:r>
+              <w:rPr>
+                <w:b w:val="0"/>
+                <w:bCs w:val="0"/>
+              </w:rPr>
+              <w:t xml:space="preserve"> tout sélectionner</w:t>
+            </w:r>
+            <w:r>
+              <w:rPr>
+                <w:b w:val="0"/>
+                <w:bCs w:val="0"/>
+              </w:rPr>
+              <w:t>. On clique sur le bouton « Tout sélectionner ».</w:t>
+            </w:r>
           </w:p>
         </w:tc>
         <w:tc>
@@ -1306,6 +1344,9 @@
             <w:pPr>
               <w:cnfStyle w:val="000000000000" w:firstRow="0" w:lastRow="0" w:firstColumn="0" w:lastColumn="0" w:oddVBand="0" w:evenVBand="0" w:oddHBand="0" w:evenHBand="0" w:firstRowFirstColumn="0" w:firstRowLastColumn="0" w:lastRowFirstColumn="0" w:lastRowLastColumn="0"/>
             </w:pPr>
+            <w:r>
+              <w:t>Tout n’est pas sélectionné.</w:t>
+            </w:r>
           </w:p>
         </w:tc>
         <w:tc>
@@ -1317,6 +1358,149 @@
             <w:pPr>
               <w:cnfStyle w:val="000000000000" w:firstRow="0" w:lastRow="0" w:firstColumn="0" w:lastColumn="0" w:oddVBand="0" w:evenVBand="0" w:oddHBand="0" w:evenHBand="0" w:firstRowFirstColumn="0" w:firstRowLastColumn="0" w:lastRowFirstColumn="0" w:lastRowLastColumn="0"/>
             </w:pPr>
+            <w:r>
+              <w:t>Toutes les coches se cochent.</w:t>
+            </w:r>
+            <w:r>
+              <w:t xml:space="preserve"> Le texte du bouton change en « Tout </w:t>
+            </w:r>
+            <w:r>
+              <w:t>désélectionner</w:t>
+            </w:r>
+            <w:r>
+              <w:t> »</w:t>
+            </w:r>
+          </w:p>
+        </w:tc>
+      </w:tr>
+      <w:tr>
+        <w:trPr>
+          <w:trHeight w:val="767"/>
+        </w:trPr>
+        <w:tc>
+          <w:tcPr>
+            <w:cnfStyle w:val="001000000000" w:firstRow="0" w:lastRow="0" w:firstColumn="1" w:lastColumn="0" w:oddVBand="0" w:evenVBand="0" w:oddHBand="0" w:evenHBand="0" w:firstRowFirstColumn="0" w:firstRowLastColumn="0" w:lastRowFirstColumn="0" w:lastRowLastColumn="0"/>
+            <w:tcW w:w="2979" w:type="dxa"/>
+            <w:vAlign w:val="center"/>
+          </w:tcPr>
+          <w:p>
+            <w:pPr>
+              <w:rPr>
+                <w:b w:val="0"/>
+                <w:bCs w:val="0"/>
+              </w:rPr>
+            </w:pPr>
+            <w:r>
+              <w:rPr>
+                <w:b w:val="0"/>
+                <w:bCs w:val="0"/>
+              </w:rPr>
+              <w:t xml:space="preserve">On veut </w:t>
+            </w:r>
+            <w:r>
+              <w:rPr>
+                <w:b w:val="0"/>
+                <w:bCs w:val="0"/>
+              </w:rPr>
+              <w:t>finalement enlever une personne.</w:t>
+            </w:r>
+            <w:r>
+              <w:rPr>
+                <w:b w:val="0"/>
+                <w:bCs w:val="0"/>
+              </w:rPr>
+              <w:t xml:space="preserve"> On clique sur la dernière personne pour la décocher.</w:t>
+            </w:r>
+          </w:p>
+        </w:tc>
+        <w:tc>
+          <w:tcPr>
+            <w:tcW w:w="2403" w:type="dxa"/>
+            <w:vAlign w:val="center"/>
+          </w:tcPr>
+          <w:p>
+            <w:pPr>
+              <w:cnfStyle w:val="000000000000" w:firstRow="0" w:lastRow="0" w:firstColumn="0" w:lastColumn="0" w:oddVBand="0" w:evenVBand="0" w:oddHBand="0" w:evenHBand="0" w:firstRowFirstColumn="0" w:firstRowLastColumn="0" w:lastRowFirstColumn="0" w:lastRowLastColumn="0"/>
+            </w:pPr>
+          </w:p>
+        </w:tc>
+        <w:tc>
+          <w:tcPr>
+            <w:tcW w:w="3680" w:type="dxa"/>
+            <w:vAlign w:val="center"/>
+          </w:tcPr>
+          <w:p>
+            <w:pPr>
+              <w:cnfStyle w:val="000000000000" w:firstRow="0" w:lastRow="0" w:firstColumn="0" w:lastColumn="0" w:oddVBand="0" w:evenVBand="0" w:oddHBand="0" w:evenHBand="0" w:firstRowFirstColumn="0" w:firstRowLastColumn="0" w:lastRowFirstColumn="0" w:lastRowLastColumn="0"/>
+            </w:pPr>
+            <w:r>
+              <w:t>La coche se décoche</w:t>
+            </w:r>
+            <w:r>
+              <w:t>.</w:t>
+            </w:r>
+          </w:p>
+        </w:tc>
+      </w:tr>
+      <w:tr>
+        <w:trPr>
+          <w:trHeight w:val="767"/>
+        </w:trPr>
+        <w:tc>
+          <w:tcPr>
+            <w:cnfStyle w:val="001000000000" w:firstRow="0" w:lastRow="0" w:firstColumn="1" w:lastColumn="0" w:oddVBand="0" w:evenVBand="0" w:oddHBand="0" w:evenHBand="0" w:firstRowFirstColumn="0" w:firstRowLastColumn="0" w:lastRowFirstColumn="0" w:lastRowLastColumn="0"/>
+            <w:tcW w:w="2979" w:type="dxa"/>
+            <w:vAlign w:val="center"/>
+          </w:tcPr>
+          <w:p>
+            <w:pPr>
+              <w:rPr>
+                <w:b w:val="0"/>
+              </w:rPr>
+            </w:pPr>
+            <w:r>
+              <w:rPr>
+                <w:b w:val="0"/>
+              </w:rPr>
+              <w:t xml:space="preserve">On clique sur le bouton </w:t>
+            </w:r>
+            <w:r>
+              <w:rPr>
+                <w:b w:val="0"/>
+              </w:rPr>
+              <w:t>« Envoyer un email à la sélection »</w:t>
+            </w:r>
+          </w:p>
+        </w:tc>
+        <w:tc>
+          <w:tcPr>
+            <w:tcW w:w="2403" w:type="dxa"/>
+            <w:vAlign w:val="center"/>
+          </w:tcPr>
+          <w:p>
+            <w:pPr>
+              <w:cnfStyle w:val="000000000000" w:firstRow="0" w:lastRow="0" w:firstColumn="0" w:lastColumn="0" w:oddVBand="0" w:evenVBand="0" w:oddHBand="0" w:evenHBand="0" w:firstRowFirstColumn="0" w:firstRowLastColumn="0" w:lastRowFirstColumn="0" w:lastRowLastColumn="0"/>
+            </w:pPr>
+          </w:p>
+        </w:tc>
+        <w:tc>
+          <w:tcPr>
+            <w:tcW w:w="3680" w:type="dxa"/>
+            <w:vAlign w:val="center"/>
+          </w:tcPr>
+          <w:p>
+            <w:pPr>
+              <w:cnfStyle w:val="000000000000" w:firstRow="0" w:lastRow="0" w:firstColumn="0" w:lastColumn="0" w:oddVBand="0" w:evenVBand="0" w:oddHBand="0" w:evenHBand="0" w:firstRowFirstColumn="0" w:firstRowLastColumn="0" w:lastRowFirstColumn="0" w:lastRowLastColumn="0"/>
+            </w:pPr>
+            <w:r>
+              <w:t xml:space="preserve">Un nouveau mail s’ouvre avec les adresses de toutes </w:t>
+            </w:r>
+            <w:r>
+              <w:t>les personnes sélectionnées</w:t>
+            </w:r>
+            <w:r>
+              <w:t xml:space="preserve"> en destinataires.</w:t>
+            </w:r>
           </w:p>
         </w:tc>
       </w:tr>
@@ -1415,7 +1599,7 @@
 </file>
 
 <file path=word/numbering.xml><?xml version="1.0" encoding="utf-8"?>
-<w:numbering xmlns:wpc="http://schemas.microsoft.com/office/word/2010/wordprocessingCanvas" xmlns:cx="http://schemas.microsoft.com/office/drawing/2014/chartex" xmlns:cx1="http://schemas.microsoft.com/office/drawing/2015/9/8/chartex" xmlns:mc="http://schemas.openxmlformats.org/markup-compatibility/2006" xmlns:o="urn:schemas-microsoft-com:office:office" xmlns:r="http://schemas.openxmlformats.org/officeDocument/2006/relationships" xmlns:m="http://schemas.openxmlformats.org/officeDocument/2006/math" xmlns:v="urn:schemas-microsoft-com:vml" xmlns:wp14="http://schemas.microsoft.com/office/word/2010/wordprocessingDrawing" xmlns:wp="http://schemas.openxmlformats.org/drawingml/2006/wordprocessingDrawing" xmlns:w10="urn:schemas-microsoft-com:office:word" xmlns:w="http://schemas.openxmlformats.org/wordprocessingml/2006/main" xmlns:w14="http://schemas.microsoft.com/office/word/2010/wordml" xmlns:w15="http://schemas.microsoft.com/office/word/2012/wordml" xmlns:w16se="http://schemas.microsoft.com/office/word/2015/wordml/symex" xmlns:wpg="http://schemas.microsoft.com/office/word/2010/wordprocessingGroup" xmlns:wpi="http://schemas.microsoft.com/office/word/2010/wordprocessingInk" xmlns:wne="http://schemas.microsoft.com/office/word/2006/wordml" xmlns:wps="http://schemas.microsoft.com/office/word/2010/wordprocessingShape" mc:Ignorable="w14 w15 w16se wp14">
+<w:numbering xmlns:wpc="http://schemas.microsoft.com/office/word/2010/wordprocessingCanvas" xmlns:cx="http://schemas.microsoft.com/office/drawing/2014/chartex" xmlns:cx1="http://schemas.microsoft.com/office/drawing/2015/9/8/chartex" xmlns:cx2="http://schemas.microsoft.com/office/drawing/2015/10/21/chartex" xmlns:cx3="http://schemas.microsoft.com/office/drawing/2016/5/9/chartex" xmlns:cx4="http://schemas.microsoft.com/office/drawing/2016/5/10/chartex" xmlns:cx5="http://schemas.microsoft.com/office/drawing/2016/5/11/chartex" xmlns:cx6="http://schemas.microsoft.com/office/drawing/2016/5/12/chartex" xmlns:cx7="http://schemas.microsoft.com/office/drawing/2016/5/13/chartex" xmlns:cx8="http://schemas.microsoft.com/office/drawing/2016/5/14/chartex" xmlns:mc="http://schemas.openxmlformats.org/markup-compatibility/2006" xmlns:aink="http://schemas.microsoft.com/office/drawing/2016/ink" xmlns:am3d="http://schemas.microsoft.com/office/drawing/2017/model3d" xmlns:o="urn:schemas-microsoft-com:office:office" xmlns:r="http://schemas.openxmlformats.org/officeDocument/2006/relationships" xmlns:m="http://schemas.openxmlformats.org/officeDocument/2006/math" xmlns:v="urn:schemas-microsoft-com:vml" xmlns:wp14="http://schemas.microsoft.com/office/word/2010/wordprocessingDrawing" xmlns:wp="http://schemas.openxmlformats.org/drawingml/2006/wordprocessingDrawing" xmlns:w10="urn:schemas-microsoft-com:office:word" xmlns:w="http://schemas.openxmlformats.org/wordprocessingml/2006/main" xmlns:w14="http://schemas.microsoft.com/office/word/2010/wordml" xmlns:w15="http://schemas.microsoft.com/office/word/2012/wordml" xmlns:w16cid="http://schemas.microsoft.com/office/word/2016/wordml/cid" xmlns:w16se="http://schemas.microsoft.com/office/word/2015/wordml/symex" xmlns:wpg="http://schemas.microsoft.com/office/word/2010/wordprocessingGroup" xmlns:wpi="http://schemas.microsoft.com/office/word/2010/wordprocessingInk" xmlns:wne="http://schemas.microsoft.com/office/word/2006/wordml" xmlns:wps="http://schemas.microsoft.com/office/word/2010/wordprocessingShape" mc:Ignorable="w14 w15 w16se w16cid wp14">
   <w:abstractNum w:abstractNumId="0" w15:restartNumberingAfterBreak="0">
     <w:nsid w:val="20660EC3"/>
     <w:multiLevelType w:val="multilevel"/>
@@ -1607,7 +1791,7 @@
 </file>
 
 <file path=word/styles.xml><?xml version="1.0" encoding="utf-8"?>
-<w:styles xmlns:mc="http://schemas.openxmlformats.org/markup-compatibility/2006" xmlns:r="http://schemas.openxmlformats.org/officeDocument/2006/relationships" xmlns:w="http://schemas.openxmlformats.org/wordprocessingml/2006/main" xmlns:w14="http://schemas.microsoft.com/office/word/2010/wordml" xmlns:w15="http://schemas.microsoft.com/office/word/2012/wordml" xmlns:w16se="http://schemas.microsoft.com/office/word/2015/wordml/symex" mc:Ignorable="w14 w15 w16se">
+<w:styles xmlns:mc="http://schemas.openxmlformats.org/markup-compatibility/2006" xmlns:r="http://schemas.openxmlformats.org/officeDocument/2006/relationships" xmlns:w="http://schemas.openxmlformats.org/wordprocessingml/2006/main" xmlns:w14="http://schemas.microsoft.com/office/word/2010/wordml" xmlns:w15="http://schemas.microsoft.com/office/word/2012/wordml" xmlns:w16cid="http://schemas.microsoft.com/office/word/2016/wordml/cid" xmlns:w16se="http://schemas.microsoft.com/office/word/2015/wordml/symex" mc:Ignorable="w14 w15 w16se w16cid">
   <w:docDefaults>
     <w:rPrDefault>
       <w:rPr>
@@ -1623,7 +1807,7 @@
       </w:pPr>
     </w:pPrDefault>
   </w:docDefaults>
-  <w:latentStyles w:defLockedState="0" w:defUIPriority="99" w:defSemiHidden="0" w:defUnhideWhenUsed="0" w:defQFormat="0" w:count="371">
+  <w:latentStyles w:defLockedState="0" w:defUIPriority="99" w:defSemiHidden="0" w:defUnhideWhenUsed="0" w:defQFormat="0" w:count="377">
     <w:lsdException w:name="Normal" w:uiPriority="0" w:qFormat="1"/>
     <w:lsdException w:name="heading 1" w:uiPriority="9" w:qFormat="1"/>
     <w:lsdException w:name="heading 2" w:semiHidden="1" w:uiPriority="9" w:unhideWhenUsed="1" w:qFormat="1"/>
@@ -1771,11 +1955,8 @@
     <w:lsdException w:name="Table 3D effects 3" w:semiHidden="1" w:unhideWhenUsed="1"/>
     <w:lsdException w:name="Table Contemporary" w:semiHidden="1" w:unhideWhenUsed="1"/>
     <w:lsdException w:name="Table Elegant" w:semiHidden="1" w:unhideWhenUsed="1"/>
-    <w:lsdException w:name="Table Professional" w:semiHidden="1" w:unhideWhenUsed="1"/>
     <w:lsdException w:name="Table Subtle 1" w:semiHidden="1" w:unhideWhenUsed="1"/>
     <w:lsdException w:name="Table Subtle 2" w:semiHidden="1" w:unhideWhenUsed="1"/>
-    <w:lsdException w:name="Table Web 1" w:semiHidden="1" w:unhideWhenUsed="1"/>
-    <w:lsdException w:name="Table Web 2" w:semiHidden="1" w:unhideWhenUsed="1"/>
     <w:lsdException w:name="Table Web 3" w:semiHidden="1" w:unhideWhenUsed="1"/>
     <w:lsdException w:name="Balloon Text" w:semiHidden="1" w:unhideWhenUsed="1"/>
     <w:lsdException w:name="Table Grid" w:uiPriority="39"/>
@@ -1995,6 +2176,12 @@
     <w:lsdException w:name="List Table 5 Dark Accent 6" w:uiPriority="50"/>
     <w:lsdException w:name="List Table 6 Colorful Accent 6" w:uiPriority="51"/>
     <w:lsdException w:name="List Table 7 Colorful Accent 6" w:uiPriority="52"/>
+    <w:lsdException w:name="Mention" w:semiHidden="1" w:unhideWhenUsed="1"/>
+    <w:lsdException w:name="Smart Hyperlink" w:semiHidden="1" w:unhideWhenUsed="1"/>
+    <w:lsdException w:name="Hashtag" w:semiHidden="1" w:unhideWhenUsed="1"/>
+    <w:lsdException w:name="Unresolved Mention" w:semiHidden="1" w:unhideWhenUsed="1"/>
+    <w:lsdException w:name="Smart Link" w:semiHidden="1" w:unhideWhenUsed="1"/>
+    <w:lsdException w:name="Smart Link Error" w:semiHidden="1" w:unhideWhenUsed="1"/>
   </w:latentStyles>
   <w:style w:type="paragraph" w:default="1" w:styleId="Normal">
     <w:name w:val="Normal"/>

</xml_diff>

<commit_message>
importé maquette dans doc de projet
</commit_message>
<xml_diff>
--- a/docs/doc de projet/Documentation de projet.docx
+++ b/docs/doc de projet/Documentation de projet.docx
@@ -149,14 +149,25 @@
       </w:pPr>
       <w:r>
         <w:lastRenderedPageBreak/>
-        <w:t>Fonctionnalités choisies de la page « gestion des participants » du site :</w:t>
+        <w:t xml:space="preserve">Fonctionnalités choisies </w:t>
+      </w:r>
+      <w:r>
+        <w:t>pour</w:t>
+      </w:r>
+      <w:r>
+        <w:t xml:space="preserve"> la page </w:t>
+      </w:r>
+      <w:r>
+        <w:t xml:space="preserve">du site </w:t>
+      </w:r>
+      <w:r>
+        <w:t>« gestion des participants »</w:t>
+      </w:r>
+      <w:r>
+        <w:t> :</w:t>
       </w:r>
     </w:p>
-    <w:p>
-      <w:pPr>
-        <w:spacing w:after="160" w:line="259" w:lineRule="auto"/>
-      </w:pPr>
-    </w:p>
+    <w:p/>
     <w:p>
       <w:pPr>
         <w:pStyle w:val="Paragraphedeliste"/>
@@ -316,23 +327,108 @@
     </w:p>
     <w:p>
       <w:pPr>
-        <w:spacing w:after="160" w:line="259" w:lineRule="auto"/>
-      </w:pPr>
+        <w:pStyle w:val="Titre1"/>
+      </w:pPr>
+      <w:r>
+        <w:t>Apparence du site :</w:t>
+      </w:r>
     </w:p>
     <w:p>
       <w:pPr>
-        <w:spacing w:after="160" w:line="259" w:lineRule="auto"/>
-      </w:pPr>
+        <w:pStyle w:val="Titre2"/>
+      </w:pPr>
+      <w:r>
+        <w:t>Zoning :</w:t>
+      </w:r>
     </w:p>
     <w:p>
       <w:pPr>
         <w:spacing w:after="160" w:line="259" w:lineRule="auto"/>
       </w:pPr>
+      <w:r>
+        <w:rPr>
+          <w:noProof/>
+        </w:rPr>
+        <w:drawing>
+          <wp:anchor distT="0" distB="0" distL="114300" distR="114300" simplePos="0" relativeHeight="251659264" behindDoc="1" locked="0" layoutInCell="1" allowOverlap="1" wp14:anchorId="3681CF66" wp14:editId="07F1277F">
+            <wp:simplePos x="0" y="0"/>
+            <wp:positionH relativeFrom="margin">
+              <wp:align>center</wp:align>
+            </wp:positionH>
+            <wp:positionV relativeFrom="paragraph">
+              <wp:posOffset>0</wp:posOffset>
+            </wp:positionV>
+            <wp:extent cx="5756910" cy="3876675"/>
+            <wp:effectExtent l="0" t="0" r="0" b="9525"/>
+            <wp:wrapTight wrapText="bothSides">
+              <wp:wrapPolygon edited="0">
+                <wp:start x="0" y="0"/>
+                <wp:lineTo x="0" y="21547"/>
+                <wp:lineTo x="21514" y="21547"/>
+                <wp:lineTo x="21514" y="0"/>
+                <wp:lineTo x="0" y="0"/>
+              </wp:wrapPolygon>
+            </wp:wrapTight>
+            <wp:docPr id="2" name="Image 2"/>
+            <wp:cNvGraphicFramePr>
+              <a:graphicFrameLocks xmlns:a="http://schemas.openxmlformats.org/drawingml/2006/main" noChangeAspect="1"/>
+            </wp:cNvGraphicFramePr>
+            <a:graphic xmlns:a="http://schemas.openxmlformats.org/drawingml/2006/main">
+              <a:graphicData uri="http://schemas.openxmlformats.org/drawingml/2006/picture">
+                <pic:pic xmlns:pic="http://schemas.openxmlformats.org/drawingml/2006/picture">
+                  <pic:nvPicPr>
+                    <pic:cNvPr id="0" name="Picture 2"/>
+                    <pic:cNvPicPr>
+                      <a:picLocks noChangeAspect="1" noChangeArrowheads="1"/>
+                    </pic:cNvPicPr>
+                  </pic:nvPicPr>
+                  <pic:blipFill>
+                    <a:blip r:embed="rId8">
+                      <a:extLst>
+                        <a:ext uri="{28A0092B-C50C-407E-A947-70E740481C1C}">
+                          <a14:useLocalDpi xmlns:a14="http://schemas.microsoft.com/office/drawing/2010/main" val="0"/>
+                        </a:ext>
+                      </a:extLst>
+                    </a:blip>
+                    <a:srcRect/>
+                    <a:stretch>
+                      <a:fillRect/>
+                    </a:stretch>
+                  </pic:blipFill>
+                  <pic:spPr bwMode="auto">
+                    <a:xfrm>
+                      <a:off x="0" y="0"/>
+                      <a:ext cx="5756910" cy="3876675"/>
+                    </a:xfrm>
+                    <a:prstGeom prst="rect">
+                      <a:avLst/>
+                    </a:prstGeom>
+                    <a:noFill/>
+                    <a:ln>
+                      <a:noFill/>
+                    </a:ln>
+                  </pic:spPr>
+                </pic:pic>
+              </a:graphicData>
+            </a:graphic>
+            <wp14:sizeRelH relativeFrom="page">
+              <wp14:pctWidth>0</wp14:pctWidth>
+            </wp14:sizeRelH>
+            <wp14:sizeRelV relativeFrom="page">
+              <wp14:pctHeight>0</wp14:pctHeight>
+            </wp14:sizeRelV>
+          </wp:anchor>
+        </w:drawing>
+      </w:r>
     </w:p>
     <w:p>
       <w:pPr>
-        <w:spacing w:after="160" w:line="259" w:lineRule="auto"/>
-      </w:pPr>
+        <w:pStyle w:val="Titre2"/>
+      </w:pPr>
+      <w:r>
+        <w:lastRenderedPageBreak/>
+        <w:t>Maquettes :</w:t>
+      </w:r>
     </w:p>
     <w:p>
       <w:pPr>
@@ -344,16 +440,525 @@
         <w:spacing w:after="160" w:line="259" w:lineRule="auto"/>
       </w:pPr>
       <w:r>
-        <w:br w:type="page"/>
+        <w:rPr>
+          <w:noProof/>
+        </w:rPr>
+        <w:drawing>
+          <wp:anchor distT="0" distB="0" distL="114300" distR="114300" simplePos="0" relativeHeight="251660288" behindDoc="1" locked="0" layoutInCell="1" allowOverlap="1" wp14:anchorId="6D3D7D90" wp14:editId="2039DF4B">
+            <wp:simplePos x="0" y="0"/>
+            <wp:positionH relativeFrom="margin">
+              <wp:align>center</wp:align>
+            </wp:positionH>
+            <wp:positionV relativeFrom="paragraph">
+              <wp:posOffset>281305</wp:posOffset>
+            </wp:positionV>
+            <wp:extent cx="5756910" cy="5173980"/>
+            <wp:effectExtent l="0" t="0" r="0" b="7620"/>
+            <wp:wrapTight wrapText="bothSides">
+              <wp:wrapPolygon edited="0">
+                <wp:start x="0" y="0"/>
+                <wp:lineTo x="0" y="21552"/>
+                <wp:lineTo x="21514" y="21552"/>
+                <wp:lineTo x="21514" y="0"/>
+                <wp:lineTo x="0" y="0"/>
+              </wp:wrapPolygon>
+            </wp:wrapTight>
+            <wp:docPr id="8" name="Image 8"/>
+            <wp:cNvGraphicFramePr>
+              <a:graphicFrameLocks xmlns:a="http://schemas.openxmlformats.org/drawingml/2006/main" noChangeAspect="1"/>
+            </wp:cNvGraphicFramePr>
+            <a:graphic xmlns:a="http://schemas.openxmlformats.org/drawingml/2006/main">
+              <a:graphicData uri="http://schemas.openxmlformats.org/drawingml/2006/picture">
+                <pic:pic xmlns:pic="http://schemas.openxmlformats.org/drawingml/2006/picture">
+                  <pic:nvPicPr>
+                    <pic:cNvPr id="0" name="Picture 8"/>
+                    <pic:cNvPicPr>
+                      <a:picLocks noChangeAspect="1" noChangeArrowheads="1"/>
+                    </pic:cNvPicPr>
+                  </pic:nvPicPr>
+                  <pic:blipFill>
+                    <a:blip r:embed="rId9">
+                      <a:extLst>
+                        <a:ext uri="{28A0092B-C50C-407E-A947-70E740481C1C}">
+                          <a14:useLocalDpi xmlns:a14="http://schemas.microsoft.com/office/drawing/2010/main" val="0"/>
+                        </a:ext>
+                      </a:extLst>
+                    </a:blip>
+                    <a:srcRect/>
+                    <a:stretch>
+                      <a:fillRect/>
+                    </a:stretch>
+                  </pic:blipFill>
+                  <pic:spPr bwMode="auto">
+                    <a:xfrm>
+                      <a:off x="0" y="0"/>
+                      <a:ext cx="5756910" cy="5173980"/>
+                    </a:xfrm>
+                    <a:prstGeom prst="rect">
+                      <a:avLst/>
+                    </a:prstGeom>
+                    <a:noFill/>
+                    <a:ln>
+                      <a:noFill/>
+                    </a:ln>
+                  </pic:spPr>
+                </pic:pic>
+              </a:graphicData>
+            </a:graphic>
+            <wp14:sizeRelH relativeFrom="page">
+              <wp14:pctWidth>0</wp14:pctWidth>
+            </wp14:sizeRelH>
+            <wp14:sizeRelV relativeFrom="page">
+              <wp14:pctHeight>0</wp14:pctHeight>
+            </wp14:sizeRelV>
+          </wp:anchor>
+        </w:drawing>
+      </w:r>
+      <w:r>
+        <w:t>Maquette 1, activer l’édition.</w:t>
       </w:r>
     </w:p>
     <w:p>
       <w:pPr>
+        <w:spacing w:after="160" w:line="259" w:lineRule="auto"/>
+      </w:pPr>
+    </w:p>
+    <w:p>
+      <w:pPr>
+        <w:spacing w:after="160" w:line="259" w:lineRule="auto"/>
+      </w:pPr>
+    </w:p>
+    <w:p>
+      <w:pPr>
+        <w:spacing w:after="160" w:line="259" w:lineRule="auto"/>
+      </w:pPr>
+    </w:p>
+    <w:p>
+      <w:pPr>
+        <w:spacing w:after="160" w:line="259" w:lineRule="auto"/>
+      </w:pPr>
+      <w:r>
+        <w:br w:type="page"/>
+      </w:r>
+      <w:r>
+        <w:rPr>
+          <w:noProof/>
+        </w:rPr>
+        <w:lastRenderedPageBreak/>
+        <w:drawing>
+          <wp:anchor distT="0" distB="0" distL="114300" distR="114300" simplePos="0" relativeHeight="251661312" behindDoc="1" locked="0" layoutInCell="1" allowOverlap="1" wp14:anchorId="7ABAB86E" wp14:editId="2B46A03A">
+            <wp:simplePos x="0" y="0"/>
+            <wp:positionH relativeFrom="margin">
+              <wp:align>center</wp:align>
+            </wp:positionH>
+            <wp:positionV relativeFrom="paragraph">
+              <wp:posOffset>354965</wp:posOffset>
+            </wp:positionV>
+            <wp:extent cx="5756910" cy="5173980"/>
+            <wp:effectExtent l="0" t="0" r="0" b="7620"/>
+            <wp:wrapTight wrapText="bothSides">
+              <wp:wrapPolygon edited="0">
+                <wp:start x="0" y="0"/>
+                <wp:lineTo x="0" y="21552"/>
+                <wp:lineTo x="21514" y="21552"/>
+                <wp:lineTo x="21514" y="0"/>
+                <wp:lineTo x="0" y="0"/>
+              </wp:wrapPolygon>
+            </wp:wrapTight>
+            <wp:docPr id="9" name="Image 9"/>
+            <wp:cNvGraphicFramePr>
+              <a:graphicFrameLocks xmlns:a="http://schemas.openxmlformats.org/drawingml/2006/main" noChangeAspect="1"/>
+            </wp:cNvGraphicFramePr>
+            <a:graphic xmlns:a="http://schemas.openxmlformats.org/drawingml/2006/main">
+              <a:graphicData uri="http://schemas.openxmlformats.org/drawingml/2006/picture">
+                <pic:pic xmlns:pic="http://schemas.openxmlformats.org/drawingml/2006/picture">
+                  <pic:nvPicPr>
+                    <pic:cNvPr id="0" name="Picture 9"/>
+                    <pic:cNvPicPr>
+                      <a:picLocks noChangeAspect="1" noChangeArrowheads="1"/>
+                    </pic:cNvPicPr>
+                  </pic:nvPicPr>
+                  <pic:blipFill>
+                    <a:blip r:embed="rId10">
+                      <a:extLst>
+                        <a:ext uri="{28A0092B-C50C-407E-A947-70E740481C1C}">
+                          <a14:useLocalDpi xmlns:a14="http://schemas.microsoft.com/office/drawing/2010/main" val="0"/>
+                        </a:ext>
+                      </a:extLst>
+                    </a:blip>
+                    <a:srcRect/>
+                    <a:stretch>
+                      <a:fillRect/>
+                    </a:stretch>
+                  </pic:blipFill>
+                  <pic:spPr bwMode="auto">
+                    <a:xfrm>
+                      <a:off x="0" y="0"/>
+                      <a:ext cx="5756910" cy="5173980"/>
+                    </a:xfrm>
+                    <a:prstGeom prst="rect">
+                      <a:avLst/>
+                    </a:prstGeom>
+                    <a:noFill/>
+                    <a:ln>
+                      <a:noFill/>
+                    </a:ln>
+                  </pic:spPr>
+                </pic:pic>
+              </a:graphicData>
+            </a:graphic>
+            <wp14:sizeRelH relativeFrom="page">
+              <wp14:pctWidth>0</wp14:pctWidth>
+            </wp14:sizeRelH>
+            <wp14:sizeRelV relativeFrom="page">
+              <wp14:pctHeight>0</wp14:pctHeight>
+            </wp14:sizeRelV>
+          </wp:anchor>
+        </w:drawing>
+      </w:r>
+      <w:r>
+        <w:t>Maquette 2, Compteur d’erreurs</w:t>
+      </w:r>
+      <w:r>
+        <w:t>.</w:t>
+      </w:r>
+    </w:p>
+    <w:p>
+      <w:pPr>
+        <w:spacing w:after="160" w:line="259" w:lineRule="auto"/>
+      </w:pPr>
+    </w:p>
+    <w:p>
+      <w:pPr>
+        <w:spacing w:after="160" w:line="259" w:lineRule="auto"/>
+      </w:pPr>
+      <w:r>
+        <w:br w:type="page"/>
+      </w:r>
+    </w:p>
+    <w:p>
+      <w:pPr>
+        <w:spacing w:after="160" w:line="259" w:lineRule="auto"/>
+      </w:pPr>
+      <w:bookmarkStart w:id="0" w:name="_GoBack"/>
+      <w:r>
+        <w:rPr>
+          <w:noProof/>
+        </w:rPr>
+        <w:lastRenderedPageBreak/>
+        <w:drawing>
+          <wp:anchor distT="0" distB="0" distL="114300" distR="114300" simplePos="0" relativeHeight="251660799" behindDoc="1" locked="0" layoutInCell="1" allowOverlap="1" wp14:anchorId="2B14CE39" wp14:editId="417EC5BC">
+            <wp:simplePos x="0" y="0"/>
+            <wp:positionH relativeFrom="margin">
+              <wp:align>center</wp:align>
+            </wp:positionH>
+            <wp:positionV relativeFrom="paragraph">
+              <wp:posOffset>319413</wp:posOffset>
+            </wp:positionV>
+            <wp:extent cx="5756910" cy="5173980"/>
+            <wp:effectExtent l="0" t="0" r="0" b="7620"/>
+            <wp:wrapTight wrapText="bothSides">
+              <wp:wrapPolygon edited="0">
+                <wp:start x="0" y="0"/>
+                <wp:lineTo x="0" y="21552"/>
+                <wp:lineTo x="21514" y="21552"/>
+                <wp:lineTo x="21514" y="0"/>
+                <wp:lineTo x="0" y="0"/>
+              </wp:wrapPolygon>
+            </wp:wrapTight>
+            <wp:docPr id="10" name="Image 10"/>
+            <wp:cNvGraphicFramePr>
+              <a:graphicFrameLocks xmlns:a="http://schemas.openxmlformats.org/drawingml/2006/main" noChangeAspect="1"/>
+            </wp:cNvGraphicFramePr>
+            <a:graphic xmlns:a="http://schemas.openxmlformats.org/drawingml/2006/main">
+              <a:graphicData uri="http://schemas.openxmlformats.org/drawingml/2006/picture">
+                <pic:pic xmlns:pic="http://schemas.openxmlformats.org/drawingml/2006/picture">
+                  <pic:nvPicPr>
+                    <pic:cNvPr id="0" name="Picture 10"/>
+                    <pic:cNvPicPr>
+                      <a:picLocks noChangeAspect="1" noChangeArrowheads="1"/>
+                    </pic:cNvPicPr>
+                  </pic:nvPicPr>
+                  <pic:blipFill>
+                    <a:blip r:embed="rId11">
+                      <a:extLst>
+                        <a:ext uri="{28A0092B-C50C-407E-A947-70E740481C1C}">
+                          <a14:useLocalDpi xmlns:a14="http://schemas.microsoft.com/office/drawing/2010/main" val="0"/>
+                        </a:ext>
+                      </a:extLst>
+                    </a:blip>
+                    <a:srcRect/>
+                    <a:stretch>
+                      <a:fillRect/>
+                    </a:stretch>
+                  </pic:blipFill>
+                  <pic:spPr bwMode="auto">
+                    <a:xfrm>
+                      <a:off x="0" y="0"/>
+                      <a:ext cx="5756910" cy="5173980"/>
+                    </a:xfrm>
+                    <a:prstGeom prst="rect">
+                      <a:avLst/>
+                    </a:prstGeom>
+                    <a:noFill/>
+                    <a:ln>
+                      <a:noFill/>
+                    </a:ln>
+                  </pic:spPr>
+                </pic:pic>
+              </a:graphicData>
+            </a:graphic>
+            <wp14:sizeRelH relativeFrom="page">
+              <wp14:pctWidth>0</wp14:pctWidth>
+            </wp14:sizeRelH>
+            <wp14:sizeRelV relativeFrom="page">
+              <wp14:pctHeight>0</wp14:pctHeight>
+            </wp14:sizeRelV>
+          </wp:anchor>
+        </w:drawing>
+      </w:r>
+      <w:bookmarkEnd w:id="0"/>
+      <w:r>
+        <w:t xml:space="preserve">Maquette 3, Message de confirmation pour la suppression de </w:t>
+      </w:r>
+      <w:r>
+        <w:t>participants</w:t>
+      </w:r>
+      <w:r>
+        <w:t>.</w:t>
+      </w:r>
+    </w:p>
+    <w:p>
+      <w:pPr>
+        <w:spacing w:after="160" w:line="259" w:lineRule="auto"/>
+      </w:pPr>
+    </w:p>
+    <w:p>
+      <w:pPr>
+        <w:spacing w:after="160" w:line="259" w:lineRule="auto"/>
+      </w:pPr>
+    </w:p>
+    <w:p>
+      <w:pPr>
+        <w:spacing w:after="160" w:line="259" w:lineRule="auto"/>
+      </w:pPr>
+      <w:r>
+        <w:br w:type="page"/>
+      </w:r>
+    </w:p>
+    <w:p>
+      <w:pPr>
+        <w:spacing w:after="160" w:line="259" w:lineRule="auto"/>
+      </w:pPr>
+      <w:r>
+        <w:rPr>
+          <w:noProof/>
+        </w:rPr>
+        <w:lastRenderedPageBreak/>
+        <w:drawing>
+          <wp:anchor distT="0" distB="0" distL="114300" distR="114300" simplePos="0" relativeHeight="251663360" behindDoc="1" locked="0" layoutInCell="1" allowOverlap="1" wp14:anchorId="23DA100D" wp14:editId="33475963">
+            <wp:simplePos x="0" y="0"/>
+            <wp:positionH relativeFrom="margin">
+              <wp:align>center</wp:align>
+            </wp:positionH>
+            <wp:positionV relativeFrom="paragraph">
+              <wp:posOffset>272016</wp:posOffset>
+            </wp:positionV>
+            <wp:extent cx="5756910" cy="5173980"/>
+            <wp:effectExtent l="0" t="0" r="0" b="7620"/>
+            <wp:wrapTight wrapText="bothSides">
+              <wp:wrapPolygon edited="0">
+                <wp:start x="0" y="0"/>
+                <wp:lineTo x="0" y="21552"/>
+                <wp:lineTo x="21514" y="21552"/>
+                <wp:lineTo x="21514" y="0"/>
+                <wp:lineTo x="0" y="0"/>
+              </wp:wrapPolygon>
+            </wp:wrapTight>
+            <wp:docPr id="11" name="Image 11"/>
+            <wp:cNvGraphicFramePr>
+              <a:graphicFrameLocks xmlns:a="http://schemas.openxmlformats.org/drawingml/2006/main" noChangeAspect="1"/>
+            </wp:cNvGraphicFramePr>
+            <a:graphic xmlns:a="http://schemas.openxmlformats.org/drawingml/2006/main">
+              <a:graphicData uri="http://schemas.openxmlformats.org/drawingml/2006/picture">
+                <pic:pic xmlns:pic="http://schemas.openxmlformats.org/drawingml/2006/picture">
+                  <pic:nvPicPr>
+                    <pic:cNvPr id="0" name="Picture 11"/>
+                    <pic:cNvPicPr>
+                      <a:picLocks noChangeAspect="1" noChangeArrowheads="1"/>
+                    </pic:cNvPicPr>
+                  </pic:nvPicPr>
+                  <pic:blipFill>
+                    <a:blip r:embed="rId12">
+                      <a:extLst>
+                        <a:ext uri="{28A0092B-C50C-407E-A947-70E740481C1C}">
+                          <a14:useLocalDpi xmlns:a14="http://schemas.microsoft.com/office/drawing/2010/main" val="0"/>
+                        </a:ext>
+                      </a:extLst>
+                    </a:blip>
+                    <a:srcRect/>
+                    <a:stretch>
+                      <a:fillRect/>
+                    </a:stretch>
+                  </pic:blipFill>
+                  <pic:spPr bwMode="auto">
+                    <a:xfrm>
+                      <a:off x="0" y="0"/>
+                      <a:ext cx="5756910" cy="5173980"/>
+                    </a:xfrm>
+                    <a:prstGeom prst="rect">
+                      <a:avLst/>
+                    </a:prstGeom>
+                    <a:noFill/>
+                    <a:ln>
+                      <a:noFill/>
+                    </a:ln>
+                  </pic:spPr>
+                </pic:pic>
+              </a:graphicData>
+            </a:graphic>
+            <wp14:sizeRelH relativeFrom="page">
+              <wp14:pctWidth>0</wp14:pctWidth>
+            </wp14:sizeRelH>
+            <wp14:sizeRelV relativeFrom="page">
+              <wp14:pctHeight>0</wp14:pctHeight>
+            </wp14:sizeRelV>
+          </wp:anchor>
+        </w:drawing>
+      </w:r>
+      <w:r>
+        <w:t xml:space="preserve">Maquette 4, Message à propos des erreurs à corriger </w:t>
+      </w:r>
+      <w:r>
+        <w:t>avant</w:t>
+      </w:r>
+      <w:r>
+        <w:t xml:space="preserve"> la sauvegarde</w:t>
+      </w:r>
+    </w:p>
+    <w:p>
+      <w:pPr>
+        <w:spacing w:after="160" w:line="259" w:lineRule="auto"/>
+      </w:pPr>
+    </w:p>
+    <w:p>
+      <w:pPr>
+        <w:spacing w:after="160" w:line="259" w:lineRule="auto"/>
+      </w:pPr>
+      <w:r>
+        <w:rPr>
+          <w:noProof/>
+        </w:rPr>
+        <w:drawing>
+          <wp:anchor distT="0" distB="0" distL="114300" distR="114300" simplePos="0" relativeHeight="251664384" behindDoc="1" locked="0" layoutInCell="1" allowOverlap="1" wp14:anchorId="689FA5BF" wp14:editId="7BD38B67">
+            <wp:simplePos x="0" y="0"/>
+            <wp:positionH relativeFrom="margin">
+              <wp:align>center</wp:align>
+            </wp:positionH>
+            <wp:positionV relativeFrom="paragraph">
+              <wp:posOffset>246380</wp:posOffset>
+            </wp:positionV>
+            <wp:extent cx="5731510" cy="1616075"/>
+            <wp:effectExtent l="0" t="0" r="2540" b="3175"/>
+            <wp:wrapTight wrapText="bothSides">
+              <wp:wrapPolygon edited="0">
+                <wp:start x="0" y="0"/>
+                <wp:lineTo x="0" y="21388"/>
+                <wp:lineTo x="21538" y="21388"/>
+                <wp:lineTo x="21538" y="0"/>
+                <wp:lineTo x="0" y="0"/>
+              </wp:wrapPolygon>
+            </wp:wrapTight>
+            <wp:docPr id="12" name="Image 12"/>
+            <wp:cNvGraphicFramePr>
+              <a:graphicFrameLocks xmlns:a="http://schemas.openxmlformats.org/drawingml/2006/main" noChangeAspect="1"/>
+            </wp:cNvGraphicFramePr>
+            <a:graphic xmlns:a="http://schemas.openxmlformats.org/drawingml/2006/main">
+              <a:graphicData uri="http://schemas.openxmlformats.org/drawingml/2006/picture">
+                <pic:pic xmlns:pic="http://schemas.openxmlformats.org/drawingml/2006/picture">
+                  <pic:nvPicPr>
+                    <pic:cNvPr id="0" name="Picture 12"/>
+                    <pic:cNvPicPr>
+                      <a:picLocks noChangeAspect="1" noChangeArrowheads="1"/>
+                    </pic:cNvPicPr>
+                  </pic:nvPicPr>
+                  <pic:blipFill rotWithShape="1">
+                    <a:blip r:embed="rId13">
+                      <a:extLst>
+                        <a:ext uri="{28A0092B-C50C-407E-A947-70E740481C1C}">
+                          <a14:useLocalDpi xmlns:a14="http://schemas.microsoft.com/office/drawing/2010/main" val="0"/>
+                        </a:ext>
+                      </a:extLst>
+                    </a:blip>
+                    <a:srcRect r="34470"/>
+                    <a:stretch/>
+                  </pic:blipFill>
+                  <pic:spPr bwMode="auto">
+                    <a:xfrm>
+                      <a:off x="0" y="0"/>
+                      <a:ext cx="5731510" cy="1616075"/>
+                    </a:xfrm>
+                    <a:prstGeom prst="rect">
+                      <a:avLst/>
+                    </a:prstGeom>
+                    <a:noFill/>
+                    <a:ln>
+                      <a:noFill/>
+                    </a:ln>
+                    <a:extLst>
+                      <a:ext uri="{53640926-AAD7-44D8-BBD7-CCE9431645EC}">
+                        <a14:shadowObscured xmlns:a14="http://schemas.microsoft.com/office/drawing/2010/main"/>
+                      </a:ext>
+                    </a:extLst>
+                  </pic:spPr>
+                </pic:pic>
+              </a:graphicData>
+            </a:graphic>
+            <wp14:sizeRelH relativeFrom="page">
+              <wp14:pctWidth>0</wp14:pctWidth>
+            </wp14:sizeRelH>
+            <wp14:sizeRelV relativeFrom="page">
+              <wp14:pctHeight>0</wp14:pctHeight>
+            </wp14:sizeRelV>
+          </wp:anchor>
+        </w:drawing>
+      </w:r>
+      <w:r>
+        <w:t xml:space="preserve">Maquette 5, </w:t>
+      </w:r>
+      <w:r>
+        <w:t>Mails avec les participants sélectionnés en destinataires :</w:t>
+      </w:r>
+    </w:p>
+    <w:p>
+      <w:pPr>
+        <w:spacing w:after="160" w:line="259" w:lineRule="auto"/>
+      </w:pPr>
+    </w:p>
+    <w:p>
+      <w:pPr>
+        <w:spacing w:after="160" w:line="259" w:lineRule="auto"/>
+      </w:pPr>
+      <w:r>
+        <w:br w:type="page"/>
+      </w:r>
+    </w:p>
+    <w:p>
+      <w:pPr>
         <w:pStyle w:val="Titre1"/>
       </w:pPr>
       <w:r>
         <w:lastRenderedPageBreak/>
-        <w:t>2 Scénarios :</w:t>
+        <w:t xml:space="preserve">Les </w:t>
+      </w:r>
+      <w:r>
+        <w:t xml:space="preserve">2 </w:t>
+      </w:r>
+      <w:r>
+        <w:t>s</w:t>
+      </w:r>
+      <w:r>
+        <w:t>cénarios :</w:t>
       </w:r>
     </w:p>
     <w:p/>
@@ -361,6 +966,11 @@
     <w:p>
       <w:pPr>
         <w:pStyle w:val="Titre4"/>
+        <w:numPr>
+          <w:ilvl w:val="0"/>
+          <w:numId w:val="0"/>
+        </w:numPr>
+        <w:ind w:left="864" w:hanging="864"/>
       </w:pPr>
       <w:r>
         <w:t>Ajo</w:t>
@@ -2072,13 +2682,15 @@
       </w:tr>
     </w:tbl>
     <w:p/>
+    <w:p/>
     <w:p>
-      <w:bookmarkStart w:id="0" w:name="_GoBack"/>
-      <w:bookmarkEnd w:id="0"/>
-    </w:p>
-    <w:p>
       <w:pPr>
         <w:pStyle w:val="Titre4"/>
+        <w:numPr>
+          <w:ilvl w:val="0"/>
+          <w:numId w:val="0"/>
+        </w:numPr>
+        <w:ind w:left="864" w:hanging="864"/>
       </w:pPr>
       <w:r>
         <w:t>Envoyer un mail à une partie des participants</w:t>
@@ -2835,93 +3447,11 @@
           </w:p>
         </w:tc>
       </w:tr>
-      <w:tr>
-        <w:trPr>
-          <w:trHeight w:val="767"/>
-        </w:trPr>
-        <w:tc>
-          <w:tcPr>
-            <w:cnfStyle w:val="001000000000" w:firstRow="0" w:lastRow="0" w:firstColumn="1" w:lastColumn="0" w:oddVBand="0" w:evenVBand="0" w:oddHBand="0" w:evenHBand="0" w:firstRowFirstColumn="0" w:firstRowLastColumn="0" w:lastRowFirstColumn="0" w:lastRowLastColumn="0"/>
-            <w:tcW w:w="2979" w:type="dxa"/>
-            <w:vAlign w:val="center"/>
-          </w:tcPr>
-          <w:p>
-            <w:pPr>
-              <w:rPr>
-                <w:b w:val="0"/>
-              </w:rPr>
-            </w:pPr>
-          </w:p>
-        </w:tc>
-        <w:tc>
-          <w:tcPr>
-            <w:tcW w:w="2403" w:type="dxa"/>
-            <w:vAlign w:val="center"/>
-          </w:tcPr>
-          <w:p>
-            <w:pPr>
-              <w:cnfStyle w:val="000000000000" w:firstRow="0" w:lastRow="0" w:firstColumn="0" w:lastColumn="0" w:oddVBand="0" w:evenVBand="0" w:oddHBand="0" w:evenHBand="0" w:firstRowFirstColumn="0" w:firstRowLastColumn="0" w:lastRowFirstColumn="0" w:lastRowLastColumn="0"/>
-            </w:pPr>
-          </w:p>
-        </w:tc>
-        <w:tc>
-          <w:tcPr>
-            <w:tcW w:w="3680" w:type="dxa"/>
-            <w:vAlign w:val="center"/>
-          </w:tcPr>
-          <w:p>
-            <w:pPr>
-              <w:cnfStyle w:val="000000000000" w:firstRow="0" w:lastRow="0" w:firstColumn="0" w:lastColumn="0" w:oddVBand="0" w:evenVBand="0" w:oddHBand="0" w:evenHBand="0" w:firstRowFirstColumn="0" w:firstRowLastColumn="0" w:lastRowFirstColumn="0" w:lastRowLastColumn="0"/>
-            </w:pPr>
-          </w:p>
-        </w:tc>
-      </w:tr>
-      <w:tr>
-        <w:trPr>
-          <w:trHeight w:val="767"/>
-        </w:trPr>
-        <w:tc>
-          <w:tcPr>
-            <w:cnfStyle w:val="001000000000" w:firstRow="0" w:lastRow="0" w:firstColumn="1" w:lastColumn="0" w:oddVBand="0" w:evenVBand="0" w:oddHBand="0" w:evenHBand="0" w:firstRowFirstColumn="0" w:firstRowLastColumn="0" w:lastRowFirstColumn="0" w:lastRowLastColumn="0"/>
-            <w:tcW w:w="2979" w:type="dxa"/>
-            <w:vAlign w:val="center"/>
-          </w:tcPr>
-          <w:p>
-            <w:pPr>
-              <w:rPr>
-                <w:b w:val="0"/>
-              </w:rPr>
-            </w:pPr>
-          </w:p>
-        </w:tc>
-        <w:tc>
-          <w:tcPr>
-            <w:tcW w:w="2403" w:type="dxa"/>
-            <w:vAlign w:val="center"/>
-          </w:tcPr>
-          <w:p>
-            <w:pPr>
-              <w:cnfStyle w:val="000000000000" w:firstRow="0" w:lastRow="0" w:firstColumn="0" w:lastColumn="0" w:oddVBand="0" w:evenVBand="0" w:oddHBand="0" w:evenHBand="0" w:firstRowFirstColumn="0" w:firstRowLastColumn="0" w:lastRowFirstColumn="0" w:lastRowLastColumn="0"/>
-            </w:pPr>
-          </w:p>
-        </w:tc>
-        <w:tc>
-          <w:tcPr>
-            <w:tcW w:w="3680" w:type="dxa"/>
-            <w:vAlign w:val="center"/>
-          </w:tcPr>
-          <w:p>
-            <w:pPr>
-              <w:cnfStyle w:val="000000000000" w:firstRow="0" w:lastRow="0" w:firstColumn="0" w:lastColumn="0" w:oddVBand="0" w:evenVBand="0" w:oddHBand="0" w:evenHBand="0" w:firstRowFirstColumn="0" w:firstRowLastColumn="0" w:lastRowFirstColumn="0" w:lastRowLastColumn="0"/>
-            </w:pPr>
-          </w:p>
-        </w:tc>
-      </w:tr>
     </w:tbl>
     <w:p/>
     <w:sectPr>
-      <w:headerReference w:type="default" r:id="rId8"/>
-      <w:footerReference w:type="default" r:id="rId9"/>
+      <w:headerReference w:type="default" r:id="rId14"/>
+      <w:footerReference w:type="default" r:id="rId15"/>
       <w:pgSz w:w="11906" w:h="16838"/>
       <w:pgMar w:top="1417" w:right="1417" w:bottom="1417" w:left="1417" w:header="708" w:footer="708" w:gutter="0"/>
       <w:cols w:space="708"/>
@@ -2962,6 +3492,9 @@
     </w:r>
     <w:r>
       <w:tab/>
+    </w:r>
+    <w:r>
+      <w:t xml:space="preserve">Page : </w:t>
     </w:r>
     <w:sdt>
       <w:sdtPr>

</xml_diff>